<commit_message>
Revert "Added Story Foundation"
This reverts commit 16758c76cccf65ef95348854232a82d6ce2a387c.
</commit_message>
<xml_diff>
--- a/Documentation/Senior Project Rough Design.docx
+++ b/Documentation/Senior Project Rough Design.docx
@@ -148,36 +148,20 @@
           <w:b/>
           <w:color w:val="9BBB59" w:themeColor="accent3"/>
         </w:rPr>
-        <w:t xml:space="preserve">, </w:t>
-      </w:r>
-      <w:proofErr w:type="gramStart"/>
+        <w:t>, b 8</w:t>
+      </w:r>
       <w:r>
         <w:rPr>
           <w:b/>
           <w:color w:val="9BBB59" w:themeColor="accent3"/>
         </w:rPr>
-        <w:t>b</w:t>
-      </w:r>
-      <w:proofErr w:type="gramEnd"/>
+        <w:t>9</w:t>
+      </w:r>
       <w:r>
         <w:rPr>
           <w:b/>
           <w:color w:val="9BBB59" w:themeColor="accent3"/>
         </w:rPr>
-        <w:t xml:space="preserve"> 8</w:t>
-      </w:r>
-      <w:r>
-        <w:rPr>
-          <w:b/>
-          <w:color w:val="9BBB59" w:themeColor="accent3"/>
-        </w:rPr>
-        <w:t>9</w:t>
-      </w:r>
-      <w:r>
-        <w:rPr>
-          <w:b/>
-          <w:color w:val="9BBB59" w:themeColor="accent3"/>
-        </w:rPr>
         <w:t>)</w:t>
       </w:r>
     </w:p>
@@ -200,23 +184,7 @@
           <w:b/>
           <w:color w:val="F79646" w:themeColor="accent6"/>
         </w:rPr>
-        <w:t xml:space="preserve"> (r 247, g 150, </w:t>
-      </w:r>
-      <w:proofErr w:type="gramStart"/>
-      <w:r>
-        <w:rPr>
-          <w:b/>
-          <w:color w:val="F79646" w:themeColor="accent6"/>
-        </w:rPr>
-        <w:t>b</w:t>
-      </w:r>
-      <w:proofErr w:type="gramEnd"/>
-      <w:r>
-        <w:rPr>
-          <w:b/>
-          <w:color w:val="F79646" w:themeColor="accent6"/>
-        </w:rPr>
-        <w:t xml:space="preserve"> 70)</w:t>
+        <w:t xml:space="preserve"> (r 247, g 150, b 70)</w:t>
       </w:r>
     </w:p>
     <w:p>
@@ -1281,21 +1249,7 @@
         <w:rPr>
           <w:color w:val="FF0000"/>
         </w:rPr>
-        <w:t>Enemy levels adding or subtracting a modifier from the chance to escape (</w:t>
-      </w:r>
-      <w:proofErr w:type="spellStart"/>
-      <w:r>
-        <w:rPr>
-          <w:color w:val="FF0000"/>
-        </w:rPr>
-        <w:t>ie</w:t>
-      </w:r>
-      <w:proofErr w:type="spellEnd"/>
-      <w:r>
-        <w:rPr>
-          <w:color w:val="FF0000"/>
-        </w:rPr>
-        <w:t>: you have a higher chance to escape lower level enemies than higher level ones)</w:t>
+        <w:t>Enemy levels adding or subtracting a modifier from the chance to escape (ie: you have a higher chance to escape lower level enemies than higher level ones)</w:t>
       </w:r>
     </w:p>
     <w:p>
@@ -1486,49 +1440,7 @@
         <w:rPr>
           <w:color w:val="FF0000"/>
         </w:rPr>
-        <w:t xml:space="preserve">Screens showing both player and enemy inventory (enemy being randomized with level-appropriate loot tables) where players can drag and drop to and from each inventory acting as a “choose your loot” section depending on what they can carry.  Enemies won’t always have loot but may always have the (I think Derek called them) Battle Rations – items that instantly restore health to one member of the party per ration (acts as </w:t>
-      </w:r>
-      <w:proofErr w:type="gramStart"/>
-      <w:r>
-        <w:rPr>
-          <w:color w:val="FF0000"/>
-        </w:rPr>
-        <w:t>a heal</w:t>
-      </w:r>
-      <w:proofErr w:type="gramEnd"/>
-      <w:r>
-        <w:rPr>
-          <w:color w:val="FF0000"/>
-        </w:rPr>
-        <w:t xml:space="preserve"> once combat is successful).  Maybe adding some </w:t>
-      </w:r>
-      <w:proofErr w:type="gramStart"/>
-      <w:r>
-        <w:rPr>
-          <w:color w:val="FF0000"/>
-        </w:rPr>
-        <w:t>that give</w:t>
-      </w:r>
-      <w:proofErr w:type="gramEnd"/>
-      <w:r>
-        <w:rPr>
-          <w:color w:val="FF0000"/>
-        </w:rPr>
-        <w:t xml:space="preserve"> </w:t>
-      </w:r>
-      <w:proofErr w:type="spellStart"/>
-      <w:r>
-        <w:rPr>
-          <w:color w:val="FF0000"/>
-        </w:rPr>
-        <w:t>mana</w:t>
-      </w:r>
-      <w:proofErr w:type="spellEnd"/>
-      <w:r>
-        <w:rPr>
-          <w:color w:val="FF0000"/>
-        </w:rPr>
-        <w:t xml:space="preserve"> or energy to them as well.</w:t>
+        <w:t>Screens showing both player and enemy inventory (enemy being randomized with level-appropriate loot tables) where players can drag and drop to and from each inventory acting as a “choose your loot” section depending on what they can carry.  Enemies won’t always have loot but may always have the (I think Derek called them) Battle Rations – items that instantly restore health to one member of the party per ration (acts as a heal once combat is successful).  Maybe adding some that give mana or energy to them as well.</w:t>
       </w:r>
     </w:p>
     <w:p>
@@ -2087,19 +1999,11 @@
           <w:b/>
         </w:rPr>
       </w:pPr>
-      <w:proofErr w:type="spellStart"/>
       <w:r>
         <w:rPr>
           <w:color w:val="FF0000"/>
         </w:rPr>
-        <w:t>Mana</w:t>
-      </w:r>
-      <w:proofErr w:type="spellEnd"/>
-      <w:r>
-        <w:rPr>
-          <w:color w:val="FF0000"/>
-        </w:rPr>
-        <w:t xml:space="preserve"> / Energy</w:t>
+        <w:t>Mana / Energy</w:t>
       </w:r>
     </w:p>
     <w:p>
@@ -2918,15 +2822,7 @@
         </w:rPr>
       </w:pPr>
       <w:r>
-        <w:t>Upon the end of the encounter a pop-up will appear showing the experience and battle rations (health/</w:t>
-      </w:r>
-      <w:proofErr w:type="spellStart"/>
-      <w:r>
-        <w:t>mana</w:t>
-      </w:r>
-      <w:proofErr w:type="spellEnd"/>
-      <w:r>
-        <w:t xml:space="preserve"> items that drop that are automatically used) gained.</w:t>
+        <w:t>Upon the end of the encounter a pop-up will appear showing the experience and battle rations (health/mana items that drop that are automatically used) gained.</w:t>
       </w:r>
     </w:p>
     <w:p>
@@ -3094,73 +2990,40 @@
         <w:rPr>
           <w:color w:val="FF0000"/>
         </w:rPr>
-        <w:t xml:space="preserve">Since </w:t>
-      </w:r>
-      <w:proofErr w:type="gramStart"/>
-      <w:r>
-        <w:rPr>
-          <w:color w:val="FF0000"/>
-        </w:rPr>
-        <w:t>it’s</w:t>
-      </w:r>
-      <w:proofErr w:type="gramEnd"/>
-      <w:r>
-        <w:rPr>
-          <w:color w:val="FF0000"/>
-        </w:rPr>
-        <w:t xml:space="preserve"> 2D we may want an on-screen D-Pad.  Either works for me – just a suggestion.</w:t>
-      </w:r>
-    </w:p>
-    <w:p>
-      <w:pPr>
-        <w:pStyle w:val="ListParagraph"/>
-        <w:numPr>
-          <w:ilvl w:val="0"/>
-          <w:numId w:val="2"/>
-        </w:numPr>
-        <w:rPr>
-          <w:b/>
-        </w:rPr>
-      </w:pPr>
-      <w:r>
-        <w:rPr>
-          <w:b/>
-        </w:rPr>
-        <w:t>Story</w:t>
-      </w:r>
-    </w:p>
-    <w:p>
-      <w:pPr>
-        <w:pStyle w:val="ListParagraph"/>
-        <w:numPr>
-          <w:ilvl w:val="1"/>
-          <w:numId w:val="2"/>
-        </w:numPr>
-      </w:pPr>
-      <w:r>
-        <w:rPr>
-          <w:color w:val="FF0000"/>
-        </w:rPr>
-        <w:t>Dragons have awakened in each of the regions and the local hostile tribes now worship them as Gods.  It’s the player’s job to defeat the dragons in each of the region (in turn shattering the hostile tribes that worship them) and eventually defeating the Elder Dragon to rid the world of dragons forever.</w:t>
-      </w:r>
-    </w:p>
-    <w:p>
-      <w:pPr>
-        <w:pStyle w:val="ListParagraph"/>
-        <w:numPr>
-          <w:ilvl w:val="1"/>
-          <w:numId w:val="2"/>
-        </w:numPr>
-      </w:pPr>
-      <w:r>
-        <w:rPr>
-          <w:color w:val="FF0000"/>
-        </w:rPr>
-        <w:lastRenderedPageBreak/>
-        <w:t>If anyone has any ideas of how to make that story sound better on paper, feel free to add to or edit that.  I just figured I’d drop the basic premises here so we have a storyline foundation to build off of.</w:t>
+        <w:t>Since it’s 2D we may want an on-screen D-Pad.  Either works for me – just a suggestion.</w:t>
       </w:r>
       <w:bookmarkStart w:id="0" w:name="_GoBack"/>
       <w:bookmarkEnd w:id="0"/>
+    </w:p>
+    <w:p>
+      <w:pPr>
+        <w:pStyle w:val="ListParagraph"/>
+        <w:numPr>
+          <w:ilvl w:val="0"/>
+          <w:numId w:val="2"/>
+        </w:numPr>
+        <w:rPr>
+          <w:b/>
+        </w:rPr>
+      </w:pPr>
+      <w:r>
+        <w:rPr>
+          <w:b/>
+        </w:rPr>
+        <w:t>Story</w:t>
+      </w:r>
+    </w:p>
+    <w:p>
+      <w:pPr>
+        <w:pStyle w:val="ListParagraph"/>
+        <w:numPr>
+          <w:ilvl w:val="1"/>
+          <w:numId w:val="2"/>
+        </w:numPr>
+      </w:pPr>
+      <w:r>
+        <w:t>?</w:t>
+      </w:r>
     </w:p>
     <w:sectPr>
       <w:pgSz w:w="12240" w:h="15840"/>
@@ -3405,18 +3268,6 @@
   </w:num>
   <w:num w:numId="2">
     <w:abstractNumId w:val="0"/>
-  </w:num>
-  <w:num w:numId="3">
-    <w:abstractNumId w:val="0"/>
-    <w:lvlOverride w:ilvl="0"/>
-    <w:lvlOverride w:ilvl="1"/>
-    <w:lvlOverride w:ilvl="2"/>
-    <w:lvlOverride w:ilvl="3"/>
-    <w:lvlOverride w:ilvl="4"/>
-    <w:lvlOverride w:ilvl="5"/>
-    <w:lvlOverride w:ilvl="6"/>
-    <w:lvlOverride w:ilvl="7"/>
-    <w:lvlOverride w:ilvl="8"/>
   </w:num>
 </w:numbering>
 </file>
@@ -4113,7 +3964,7 @@
 </file>
 
 <file path=customXml/itemProps1.xml><?xml version="1.0" encoding="utf-8"?>
-<ds:datastoreItem xmlns:ds="http://schemas.openxmlformats.org/officeDocument/2006/customXml" ds:itemID="{E011DB65-3362-480F-B179-EFB00E5B8133}">
+<ds:datastoreItem xmlns:ds="http://schemas.openxmlformats.org/officeDocument/2006/customXml" ds:itemID="{10D688E8-7EAB-44DE-90D8-B32E935470A0}">
   <ds:schemaRefs>
     <ds:schemaRef ds:uri="http://schemas.openxmlformats.org/officeDocument/2006/bibliography"/>
   </ds:schemaRefs>

</xml_diff>